<commit_message>
Change generation post to use json.
</commit_message>
<xml_diff>
--- a/templates/request.docx
+++ b/templates/request.docx
@@ -139,7 +139,18 @@
           <w:sz w:val="24"/>
           <w:lang w:val="ro-RO"/>
         </w:rPr>
-        <w:t>Subsemnaul {{first_name}}</w:t>
+        <w:t xml:space="preserve">Subsemnaul </w:t>
+      </w:r>
+      <w:r>
+        <w:rPr>
+          <w:rFonts w:ascii="Times New Roman" w:hAnsi="Times New Roman"/>
+          <w:b/>
+          <w:bCs/>
+          <w:color w:val="000000"/>
+          <w:sz w:val="24"/>
+          <w:lang w:val="ro-RO"/>
+        </w:rPr>
+        <w:t>{{first_name}}</w:t>
       </w:r>
       <w:r>
         <w:rPr>
@@ -351,14 +362,13 @@
         <w:ind w:firstLine="567"/>
         <w:jc w:val="both"/>
         <w:rPr>
-          <w:rFonts w:ascii="Times New Roman" w:hAnsi="Times New Roman"/>
-          <w:sz w:val="24"/>
-          <w:lang w:val="ro-RO"/>
-        </w:rPr>
-      </w:pPr>
-      <w:r>
-        <w:rPr>
-          <w:rFonts w:ascii="Times New Roman" w:hAnsi="Times New Roman"/>
+          <w:color w:val="auto"/>
+        </w:rPr>
+      </w:pPr>
+      <w:r>
+        <w:rPr>
+          <w:rFonts w:ascii="Times New Roman" w:hAnsi="Times New Roman"/>
+          <w:color w:val="auto"/>
           <w:sz w:val="24"/>
           <w:lang w:val="ro-RO"/>
         </w:rPr>
@@ -366,55 +376,117 @@
       </w:r>
       <w:r>
         <w:rPr>
-          <w:rFonts w:ascii="Times New Roman" w:hAnsi="Times New Roman"/>
+          <w:rFonts w:eastAsia="Times New Roman" w:cs="Times New Roman" w:ascii="Times New Roman" w:hAnsi="Times New Roman"/>
           <w:b/>
-          <w:color w:val="FF0000"/>
-          <w:sz w:val="24"/>
-          <w:lang w:val="ro-RO"/>
-        </w:rPr>
-        <w:t xml:space="preserve">Inspectoratul de Jandarmi Judetean Timis, UM 0805 Timişoara, </w:t>
+          <w:color w:val="auto"/>
+          <w:kern w:val="0"/>
+          <w:sz w:val="24"/>
+          <w:szCs w:val="24"/>
+          <w:lang w:val="ro-RO" w:eastAsia="en-US" w:bidi="ar-SA"/>
+        </w:rPr>
+        <w:t>{{accused.name}}</w:t>
+      </w:r>
+      <w:r>
+        <w:rPr>
+          <w:rFonts w:ascii="Times New Roman" w:hAnsi="Times New Roman"/>
+          <w:b/>
+          <w:color w:val="auto"/>
+          <w:sz w:val="24"/>
+          <w:lang w:val="ro-RO"/>
+        </w:rPr>
+        <w:t xml:space="preserve">, </w:t>
       </w:r>
       <w:r>
         <w:rPr>
           <w:rFonts w:ascii="Times New Roman" w:hAnsi="Times New Roman"/>
           <w:bCs/>
-          <w:color w:val="FF0000"/>
-          <w:sz w:val="24"/>
-          <w:lang w:val="ro-RO"/>
-        </w:rPr>
-        <w:t>cu sediul în Timişoara, Str. Gheorghe Baritiu nr. 19 - 21, Timisoara, cod 300167, telefon:  0256/490990, 0743559824, fax: 0256/293627, email: relatii_publice@jandarmeriatimis.ro,</w:t>
-      </w:r>
-      <w:r>
-        <w:rPr>
-          <w:rFonts w:ascii="Times New Roman" w:hAnsi="Times New Roman"/>
-          <w:color w:val="FF0000"/>
-          <w:sz w:val="24"/>
-          <w:lang w:val="ro-RO"/>
-        </w:rPr>
-        <w:t xml:space="preserve"> Jud. TIMIŞ</w:t>
-      </w:r>
-      <w:r>
-        <w:rPr>
-          <w:rFonts w:ascii="Times New Roman" w:hAnsi="Times New Roman"/>
-          <w:color w:val="5B9BD5" w:themeColor="accent1"/>
-          <w:sz w:val="24"/>
-          <w:lang w:val="ro-RO"/>
-        </w:rPr>
-        <w:t xml:space="preserve">, </w:t>
-      </w:r>
-      <w:r>
-        <w:rPr>
-          <w:rFonts w:ascii="Times New Roman" w:hAnsi="Times New Roman"/>
-          <w:sz w:val="24"/>
-          <w:lang w:val="ro-RO"/>
-        </w:rPr>
-        <w:t xml:space="preserve">prin reprezentant legal, în calitate de </w:t>
+          <w:color w:val="auto"/>
+          <w:sz w:val="24"/>
+          <w:lang w:val="ro-RO"/>
+        </w:rPr>
+        <w:t xml:space="preserve">cu sediul în </w:t>
+      </w:r>
+      <w:r>
+        <w:rPr>
+          <w:rFonts w:eastAsia="Times New Roman" w:cs="Times New Roman" w:ascii="Times New Roman" w:hAnsi="Times New Roman"/>
+          <w:bCs/>
+          <w:color w:val="auto"/>
+          <w:kern w:val="0"/>
+          <w:sz w:val="24"/>
+          <w:szCs w:val="24"/>
+          <w:lang w:val="ro-RO" w:eastAsia="en-US" w:bidi="ar-SA"/>
+        </w:rPr>
+        <w:t>{{accused.address.city}}</w:t>
+      </w:r>
+      <w:r>
+        <w:rPr>
+          <w:rFonts w:ascii="Times New Roman" w:hAnsi="Times New Roman"/>
+          <w:bCs/>
+          <w:color w:val="auto"/>
+          <w:sz w:val="24"/>
+          <w:lang w:val="ro-RO"/>
+        </w:rPr>
+        <w:t xml:space="preserve">, {{accused.address.street}} nr. {{accused.address.number}}, </w:t>
+      </w:r>
+      <w:r>
+        <w:rPr>
+          <w:rFonts w:eastAsia="Times New Roman" w:cs="Times New Roman" w:ascii="Times New Roman" w:hAnsi="Times New Roman"/>
+          <w:bCs/>
+          <w:color w:val="auto"/>
+          <w:kern w:val="0"/>
+          <w:sz w:val="24"/>
+          <w:szCs w:val="24"/>
+          <w:lang w:val="ro-RO" w:eastAsia="en-US" w:bidi="ar-SA"/>
+        </w:rPr>
+        <w:t>{{accused.address.city}}</w:t>
+      </w:r>
+      <w:r>
+        <w:rPr>
+          <w:rFonts w:ascii="Times New Roman" w:hAnsi="Times New Roman"/>
+          <w:bCs/>
+          <w:color w:val="auto"/>
+          <w:sz w:val="24"/>
+          <w:lang w:val="ro-RO"/>
+        </w:rPr>
+        <w:t xml:space="preserve">, cod {{accused.code}}, telefon: {{accused.phone}}, fax: {{accused.fax}}, email: </w:t>
+      </w:r>
+      <w:r>
+        <w:rPr>
+          <w:rFonts w:eastAsia="Times New Roman" w:cs="Times New Roman" w:ascii="Times New Roman" w:hAnsi="Times New Roman"/>
+          <w:bCs/>
+          <w:color w:val="auto"/>
+          <w:kern w:val="0"/>
+          <w:sz w:val="24"/>
+          <w:szCs w:val="24"/>
+          <w:lang w:val="ro-RO" w:eastAsia="en-US" w:bidi="ar-SA"/>
+        </w:rPr>
+        <w:t>{{accused.email}}</w:t>
+      </w:r>
+      <w:r>
+        <w:rPr>
+          <w:rFonts w:ascii="Times New Roman" w:hAnsi="Times New Roman"/>
+          <w:bCs/>
+          <w:color w:val="auto"/>
+          <w:sz w:val="24"/>
+          <w:lang w:val="ro-RO"/>
+        </w:rPr>
+        <w:t>,</w:t>
+      </w:r>
+      <w:r>
+        <w:rPr>
+          <w:rFonts w:ascii="Times New Roman" w:hAnsi="Times New Roman"/>
+          <w:color w:val="auto"/>
+          <w:sz w:val="24"/>
+          <w:lang w:val="ro-RO"/>
+        </w:rPr>
+        <w:t xml:space="preserve"> Jud. {{accused.address.county}}, prin reprezentant legal, în calitate de </w:t>
       </w:r>
       <w:r>
         <w:rPr>
           <w:rFonts w:ascii="Times New Roman" w:hAnsi="Times New Roman"/>
           <w:b/>
           <w:bCs/>
+          <w:color w:val="auto"/>
           <w:sz w:val="24"/>
           <w:lang w:val="ro-RO"/>
         </w:rPr>
@@ -423,6 +495,7 @@
       <w:r>
         <w:rPr>
           <w:rFonts w:ascii="Times New Roman" w:hAnsi="Times New Roman"/>
+          <w:color w:val="auto"/>
           <w:sz w:val="24"/>
           <w:lang w:val="ro-RO"/>
         </w:rPr>
@@ -1494,7 +1567,7 @@
               <wp:positionV relativeFrom="paragraph">
                 <wp:posOffset>635</wp:posOffset>
               </wp:positionV>
-              <wp:extent cx="58420" cy="116205"/>
+              <wp:extent cx="59690" cy="116205"/>
               <wp:effectExtent l="0" t="0" r="0" b="0"/>
               <wp:wrapSquare wrapText="bothSides"/>
               <wp:docPr id="1" name="Frame1"/>
@@ -1505,7 +1578,7 @@
                     <wps:spPr>
                       <a:xfrm>
                         <a:off x="0" y="0"/>
-                        <a:ext cx="57960" cy="115560"/>
+                        <a:ext cx="59040" cy="115560"/>
                       </a:xfrm>
                       <a:prstGeom prst="rect">
                         <a:avLst/>
@@ -1597,7 +1670,7 @@
         </mc:Choice>
         <mc:Fallback>
           <w:pict>
-            <v:rect id="shape_0" ID="Frame1" stroked="f" style="position:absolute;margin-left:491.5pt;margin-top:0.05pt;width:4.5pt;height:9.05pt;mso-wrap-style:square;v-text-anchor:top;mso-position-horizontal:right;mso-position-horizontal-relative:margin">
+            <v:rect id="shape_0" ID="Frame1" stroked="f" style="position:absolute;margin-left:491.4pt;margin-top:0.05pt;width:4.6pt;height:9.05pt;mso-wrap-style:square;v-text-anchor:top;mso-position-horizontal:right;mso-position-horizontal-relative:margin">
               <v:fill o:detectmouseclick="t" on="false"/>
               <v:stroke color="#3465a4" joinstyle="round" endcap="flat"/>
               <v:textbox>

</xml_diff>